<commit_message>
conference docs - data requirements | conf.sql initial iteration
</commit_message>
<xml_diff>
--- a/example/DatabaseDesignRequirements.docx
+++ b/example/DatabaseDesignRequirements.docx
@@ -685,19 +685,7 @@
           <w:rPr>
             <w:rStyle w:val="Hyperlink"/>
           </w:rPr>
-          <w:t>ITM440</w:t>
-        </w:r>
-        <w:r>
-          <w:rPr>
-            <w:rStyle w:val="Hyperlink"/>
-          </w:rPr>
-          <w:t>_</w:t>
-        </w:r>
-        <w:r>
-          <w:rPr>
-            <w:rStyle w:val="Hyperlink"/>
-          </w:rPr>
-          <w:t>eLearningDB_Build.sql</w:t>
+          <w:t>ITM440_eLearningDB_Build.sql</w:t>
         </w:r>
         <w:r>
           <w:rPr>
@@ -1900,47 +1888,7 @@
           <w:szCs w:val="26"/>
           <w:lang w:eastAsia="ar-SA"/>
         </w:rPr>
-        <w:t xml:space="preserve"> campus to have and grant access to an eLearning platform that manages eBooks and </w:t>
-      </w:r>
-      <w:proofErr w:type="spellStart"/>
-      <w:r>
-        <w:rPr>
-          <w:rFonts w:ascii="Times New Roman" w:hAnsi="Times New Roman"/>
-          <w:sz w:val="26"/>
-          <w:szCs w:val="26"/>
-          <w:lang w:eastAsia="ar-SA"/>
-        </w:rPr>
-        <w:t>eCourses</w:t>
-      </w:r>
-      <w:proofErr w:type="spellEnd"/>
-      <w:r>
-        <w:rPr>
-          <w:rFonts w:ascii="Times New Roman" w:hAnsi="Times New Roman"/>
-          <w:sz w:val="26"/>
-          <w:szCs w:val="26"/>
-          <w:lang w:eastAsia="ar-SA"/>
-        </w:rPr>
-        <w:t xml:space="preserve">. These eBooks and </w:t>
-      </w:r>
-      <w:proofErr w:type="spellStart"/>
-      <w:r>
-        <w:rPr>
-          <w:rFonts w:ascii="Times New Roman" w:hAnsi="Times New Roman"/>
-          <w:sz w:val="26"/>
-          <w:szCs w:val="26"/>
-          <w:lang w:eastAsia="ar-SA"/>
-        </w:rPr>
-        <w:t>eCourses</w:t>
-      </w:r>
-      <w:proofErr w:type="spellEnd"/>
-      <w:r>
-        <w:rPr>
-          <w:rFonts w:ascii="Times New Roman" w:hAnsi="Times New Roman"/>
-          <w:sz w:val="26"/>
-          <w:szCs w:val="26"/>
-          <w:lang w:eastAsia="ar-SA"/>
-        </w:rPr>
-        <w:t xml:space="preserve"> are to</w:t>
+        <w:t xml:space="preserve"> campus to have and grant access to an eLearning platform that manages eBooks and eCourses. These eBooks and eCourses are to</w:t>
       </w:r>
       <w:r>
         <w:rPr>
@@ -1967,28 +1915,20 @@
           <w:szCs w:val="26"/>
           <w:lang w:eastAsia="ar-SA"/>
         </w:rPr>
-        <w:t xml:space="preserve">used by both university staff and students to facilitate accomplishing required course work as well as for personal research. It is expected that Staff members have full access to all desired eLearning software eBooks and </w:t>
+        <w:t xml:space="preserve">used by both university staff and students to facilitate accomplishing required course work as well as for personal research. It is expected that Staff members have full access to all desired eLearning software eBooks and eCourses, while students have an intermediary purchase process that manages their access to all available material. </w:t>
       </w:r>
-      <w:proofErr w:type="spellStart"/>
-      <w:r>
+    </w:p>
+    <w:p>
+      <w:pPr>
+        <w:pStyle w:val="BodyText"/>
+        <w:ind w:firstLine="720"/>
         <w:rPr>
           <w:rFonts w:ascii="Times New Roman" w:hAnsi="Times New Roman"/>
           <w:sz w:val="26"/>
           <w:szCs w:val="26"/>
           <w:lang w:eastAsia="ar-SA"/>
         </w:rPr>
-        <w:t>eCourses</w:t>
-      </w:r>
-      <w:proofErr w:type="spellEnd"/>
-      <w:r>
-        <w:rPr>
-          <w:rFonts w:ascii="Times New Roman" w:hAnsi="Times New Roman"/>
-          <w:sz w:val="26"/>
-          <w:szCs w:val="26"/>
-          <w:lang w:eastAsia="ar-SA"/>
-        </w:rPr>
-        <w:t xml:space="preserve">, while students have an intermediary purchase process that manages their access to all available material. </w:t>
-      </w:r>
+      </w:pPr>
       <w:r>
         <w:rPr>
           <w:rFonts w:ascii="Times New Roman" w:hAnsi="Times New Roman"/>
@@ -2032,27 +1972,7 @@
           <w:szCs w:val="26"/>
           <w:lang w:eastAsia="ar-SA"/>
         </w:rPr>
-        <w:t xml:space="preserve">Upon completion of the payment transaction, a request access authorization is approved and released to the requesting student to gain access to the desired eBook and/or </w:t>
-      </w:r>
-      <w:proofErr w:type="spellStart"/>
-      <w:r>
-        <w:rPr>
-          <w:rFonts w:ascii="Times New Roman" w:hAnsi="Times New Roman"/>
-          <w:sz w:val="26"/>
-          <w:szCs w:val="26"/>
-          <w:lang w:eastAsia="ar-SA"/>
-        </w:rPr>
-        <w:t>eCourse</w:t>
-      </w:r>
-      <w:proofErr w:type="spellEnd"/>
-      <w:r>
-        <w:rPr>
-          <w:rFonts w:ascii="Times New Roman" w:hAnsi="Times New Roman"/>
-          <w:sz w:val="26"/>
-          <w:szCs w:val="26"/>
-          <w:lang w:eastAsia="ar-SA"/>
-        </w:rPr>
-        <w:t xml:space="preserve"> as required. The request authorization access exposes the material directly and the student then has access to use the material as required. This may be limited to a predetermined authorization time frame or may be granted persistently depending on the student’s request type. The student can request a rental or purchase request at the time of request submittal and pay the </w:t>
+        <w:t xml:space="preserve">Upon completion of the payment transaction, a request access authorization is approved and released to the requesting student to gain access to the desired eBook and/or eCourse as required. The request authorization access exposes the material directly and the student then has access to use the material as required. This may be limited to a predetermined authorization time frame or may be granted persistently depending on the student’s request type. The student can request a rental or purchase request at the time of request submittal and pay the </w:t>
       </w:r>
       <w:r>
         <w:rPr>
@@ -2061,9 +1981,20 @@
           <w:szCs w:val="26"/>
           <w:lang w:eastAsia="ar-SA"/>
         </w:rPr>
-        <w:t xml:space="preserve">required pricing upon receiving the bill from the university. The eLearning platform also manages access levels to material via an electronic membership sign up process. The university as an educational entity, staff members, and students each have different forms of access that must meet the eLearning platform requirements for access to ensure proper authorization of material. Each student’s rental or purchase requests are used by the eLearning management system to query the system’s library directly. This query is then process by the library entity to search its inventory for the </w:t>
+        <w:t xml:space="preserve">required pricing upon receiving the bill from the university. </w:t>
       </w:r>
-      <w:proofErr w:type="spellStart"/>
+    </w:p>
+    <w:p>
+      <w:pPr>
+        <w:pStyle w:val="BodyText"/>
+        <w:ind w:firstLine="720"/>
+        <w:rPr>
+          <w:rFonts w:ascii="Times New Roman" w:hAnsi="Times New Roman"/>
+          <w:sz w:val="26"/>
+          <w:szCs w:val="26"/>
+          <w:lang w:eastAsia="ar-SA"/>
+        </w:rPr>
+      </w:pPr>
       <w:r>
         <w:rPr>
           <w:rFonts w:ascii="Times New Roman" w:hAnsi="Times New Roman"/>
@@ -2071,17 +2002,7 @@
           <w:szCs w:val="26"/>
           <w:lang w:eastAsia="ar-SA"/>
         </w:rPr>
-        <w:t>eCourse</w:t>
-      </w:r>
-      <w:proofErr w:type="spellEnd"/>
-      <w:r>
-        <w:rPr>
-          <w:rFonts w:ascii="Times New Roman" w:hAnsi="Times New Roman"/>
-          <w:sz w:val="26"/>
-          <w:szCs w:val="26"/>
-          <w:lang w:eastAsia="ar-SA"/>
-        </w:rPr>
-        <w:t xml:space="preserve"> or eBook. This query</w:t>
+        <w:t>The eLearning platform also manages access levels to material via an electronic membership sign up process. The university as an educational entity, staff members, and students each have different forms of access that must meet the eLearning platform requirements for access to ensure proper authorization of material. Each student’s rental or purchase requests are used by the eLearning management system to query the system’s library directly. This query is then process by the library entity to search its inventory for the eCourse or eBook. This query</w:t>
       </w:r>
       <w:r>
         <w:rPr>
@@ -2090,9 +2011,20 @@
           <w:szCs w:val="26"/>
           <w:lang w:eastAsia="ar-SA"/>
         </w:rPr>
-        <w:t xml:space="preserve"> process verifies material integrity and presence within the system. eBooks track according to their ISBNs </w:t>
+        <w:t xml:space="preserve"> process verifies material integrity and presence within the system. </w:t>
       </w:r>
-      <w:proofErr w:type="gramStart"/>
+    </w:p>
+    <w:p>
+      <w:pPr>
+        <w:pStyle w:val="BodyText"/>
+        <w:ind w:firstLine="720"/>
+        <w:rPr>
+          <w:rFonts w:ascii="Times New Roman" w:hAnsi="Times New Roman"/>
+          <w:sz w:val="26"/>
+          <w:szCs w:val="26"/>
+          <w:lang w:eastAsia="ar-SA"/>
+        </w:rPr>
+      </w:pPr>
       <w:r>
         <w:rPr>
           <w:rFonts w:ascii="Times New Roman" w:hAnsi="Times New Roman"/>
@@ -2100,9 +2032,8 @@
           <w:szCs w:val="26"/>
           <w:lang w:eastAsia="ar-SA"/>
         </w:rPr>
-        <w:t>and also</w:t>
+        <w:t xml:space="preserve">eBooks track according to their ISBNs </w:t>
       </w:r>
-      <w:proofErr w:type="gramEnd"/>
       <w:r>
         <w:rPr>
           <w:rFonts w:ascii="Times New Roman" w:hAnsi="Times New Roman"/>
@@ -2110,9 +2041,8 @@
           <w:szCs w:val="26"/>
           <w:lang w:eastAsia="ar-SA"/>
         </w:rPr>
-        <w:t xml:space="preserve"> hold other pertinent version information to include its publisher, rental cost, purchase cost, edition, genre, and author information. </w:t>
+        <w:t>and</w:t>
       </w:r>
-      <w:proofErr w:type="spellStart"/>
       <w:r>
         <w:rPr>
           <w:rFonts w:ascii="Times New Roman" w:hAnsi="Times New Roman"/>
@@ -2120,17 +2050,7 @@
           <w:szCs w:val="26"/>
           <w:lang w:eastAsia="ar-SA"/>
         </w:rPr>
-        <w:t>eCourse</w:t>
-      </w:r>
-      <w:proofErr w:type="spellEnd"/>
-      <w:r>
-        <w:rPr>
-          <w:rFonts w:ascii="Times New Roman" w:hAnsi="Times New Roman"/>
-          <w:sz w:val="26"/>
-          <w:szCs w:val="26"/>
-          <w:lang w:eastAsia="ar-SA"/>
-        </w:rPr>
-        <w:t xml:space="preserve"> entities will hold unique identification numbers, course cost information, electronic content, which instructors are teaching the course, and the number of students who are currently enrolled in the course. </w:t>
+        <w:t xml:space="preserve"> hold other pertinent version information to include its publisher, rental cost, purchase cost, edition, genre, and author information. eCourse entities will hold unique identification numbers, course cost information, electronic content, which instructors are teaching the course, and the number of students who are currently enrolled in the course. </w:t>
       </w:r>
     </w:p>
     <w:p>
@@ -3210,7 +3130,7 @@
                 <w:lang w:eastAsia="ar-SA"/>
               </w:rPr>
               <w:drawing>
-                <wp:inline distT="0" distB="0" distL="0" distR="0" wp14:anchorId="2405066A" wp14:editId="4E7F6504">
+                <wp:inline distT="0" distB="0" distL="0" distR="0" wp14:anchorId="2405066A" wp14:editId="2342EA6B">
                   <wp:extent cx="5357998" cy="3084284"/>
                   <wp:effectExtent l="0" t="0" r="1905" b="1905"/>
                   <wp:docPr id="1" name="Picture 1" descr="Diagram&#10;&#10;Description automatically generated"/>
@@ -30480,7 +30400,7 @@
                 <w:lang w:eastAsia="ar-SA"/>
               </w:rPr>
               <w:drawing>
-                <wp:inline distT="0" distB="0" distL="0" distR="0" wp14:anchorId="30FA33E0" wp14:editId="583A453F">
+                <wp:inline distT="0" distB="0" distL="0" distR="0" wp14:anchorId="30FA33E0" wp14:editId="0B03939F">
                   <wp:extent cx="5986318" cy="3550414"/>
                   <wp:effectExtent l="0" t="1270" r="0" b="0"/>
                   <wp:docPr id="3" name="Picture 3" descr="Diagram&#10;&#10;Description automatically generated"/>
@@ -32025,7 +31945,7 @@
                 <w:noProof/>
               </w:rPr>
               <w:drawing>
-                <wp:inline distT="0" distB="0" distL="0" distR="0" wp14:anchorId="31D87878" wp14:editId="61C4DC0A">
+                <wp:inline distT="0" distB="0" distL="0" distR="0" wp14:anchorId="31D87878" wp14:editId="69E82C97">
                   <wp:extent cx="5943600" cy="1681480"/>
                   <wp:effectExtent l="0" t="0" r="0" b="0"/>
                   <wp:docPr id="4" name="Picture 4" descr="Calendar&#10;&#10;Description automatically generated with medium confidence"/>
@@ -32203,7 +32123,7 @@
           <w:noProof/>
         </w:rPr>
         <w:drawing>
-          <wp:inline distT="0" distB="0" distL="0" distR="0" wp14:anchorId="5374E6A6" wp14:editId="0F30E4C4">
+          <wp:inline distT="0" distB="0" distL="0" distR="0" wp14:anchorId="5374E6A6" wp14:editId="472ECFD6">
             <wp:extent cx="7411396" cy="4841950"/>
             <wp:effectExtent l="1905" t="0" r="0" b="0"/>
             <wp:docPr id="2" name="Picture 2" descr="Diagram&#10;&#10;Description automatically generated"/>

</xml_diff>